<commit_message>
Section cuts in the way
</commit_message>
<xml_diff>
--- a/Skripts/1.JD_SwissALTI3D_workflow.docx
+++ b/Skripts/1.JD_SwissALTI3D_workflow.docx
@@ -4,7 +4,7 @@
   <w:body>
     <w:p>
       <w:pPr>
-        <w:pStyle w:val="Title"/>
+        <w:pStyle w:val="Titel"/>
       </w:pPr>
       <w:r>
         <w:t>Terrain preparation workflow</w:t>
@@ -15,7 +15,7 @@
     </w:p>
     <w:p>
       <w:pPr>
-        <w:pStyle w:val="Subtitle"/>
+        <w:pStyle w:val="Untertitel"/>
       </w:pPr>
       <w:r>
         <w:t>Jumping dams</w:t>
@@ -23,7 +23,7 @@
     </w:p>
     <w:p>
       <w:pPr>
-        <w:pStyle w:val="BodyText"/>
+        <w:pStyle w:val="Textkrper"/>
         <w:tabs>
           <w:tab w:val="left" w:pos="480"/>
         </w:tabs>
@@ -34,7 +34,7 @@
     </w:p>
     <w:p>
       <w:pPr>
-        <w:pStyle w:val="BodyText"/>
+        <w:pStyle w:val="Textkrper"/>
         <w:numPr>
           <w:ilvl w:val="0"/>
           <w:numId w:val="38"/>
@@ -60,7 +60,21 @@
         <w:rPr>
           <w:lang w:val="en-GB"/>
         </w:rPr>
-        <w:t xml:space="preserve"> (xyz 2m)</w:t>
+        <w:t xml:space="preserve"> (</w:t>
+      </w:r>
+      <w:proofErr w:type="spellStart"/>
+      <w:r>
+        <w:rPr>
+          <w:lang w:val="en-GB"/>
+        </w:rPr>
+        <w:t>xyz</w:t>
+      </w:r>
+      <w:proofErr w:type="spellEnd"/>
+      <w:r>
+        <w:rPr>
+          <w:lang w:val="en-GB"/>
+        </w:rPr>
+        <w:t xml:space="preserve"> 2m)</w:t>
       </w:r>
       <w:r>
         <w:rPr>
@@ -80,7 +94,7 @@
     </w:p>
     <w:p>
       <w:pPr>
-        <w:pStyle w:val="BodyText"/>
+        <w:pStyle w:val="Textkrper"/>
         <w:numPr>
           <w:ilvl w:val="0"/>
           <w:numId w:val="38"/>
@@ -126,7 +140,136 @@
     </w:p>
     <w:p>
       <w:pPr>
-        <w:pStyle w:val="BodyText"/>
+        <w:pStyle w:val="Code"/>
+        <w:numPr>
+          <w:ilvl w:val="0"/>
+          <w:numId w:val="0"/>
+        </w:numPr>
+        <w:ind w:left="720"/>
+        <w:rPr>
+          <w:rStyle w:val="Hyperlink"/>
+          <w:color w:val="auto"/>
+          <w:u w:val="none"/>
+        </w:rPr>
+      </w:pPr>
+      <w:r>
+        <w:rPr>
+          <w:rStyle w:val="Hyperlink"/>
+          <w:color w:val="auto"/>
+          <w:u w:val="none"/>
+        </w:rPr>
+        <w:t xml:space="preserve">25.05.23 – Consider saving as mesh, </w:t>
+      </w:r>
+      <w:r>
+        <w:rPr>
+          <w:rStyle w:val="Hyperlink"/>
+          <w:color w:val="auto"/>
+          <w:u w:val="none"/>
+        </w:rPr>
+        <w:t>so you can reduce the</w:t>
+      </w:r>
+      <w:r>
+        <w:rPr>
+          <w:rStyle w:val="Hyperlink"/>
+          <w:color w:val="auto"/>
+          <w:u w:val="none"/>
+        </w:rPr>
+        <w:t xml:space="preserve"> mesh size in Rhino for a compatible file size</w:t>
+      </w:r>
+      <w:r>
+        <w:rPr>
+          <w:rStyle w:val="Hyperlink"/>
+          <w:color w:val="auto"/>
+          <w:u w:val="none"/>
+        </w:rPr>
+        <w:t xml:space="preserve">. Then I am applying subd and then transforming to </w:t>
+      </w:r>
+      <w:proofErr w:type="spellStart"/>
+      <w:r>
+        <w:rPr>
+          <w:rStyle w:val="Hyperlink"/>
+          <w:color w:val="auto"/>
+          <w:u w:val="none"/>
+        </w:rPr>
+        <w:t>brep</w:t>
+      </w:r>
+      <w:proofErr w:type="spellEnd"/>
+      <w:r>
+        <w:rPr>
+          <w:rStyle w:val="Hyperlink"/>
+          <w:color w:val="auto"/>
+          <w:u w:val="none"/>
+        </w:rPr>
+        <w:t xml:space="preserve"> – subd is a class that allows the manipulation of form, I don't think that is what we want here. </w:t>
+      </w:r>
+    </w:p>
+    <w:p>
+      <w:pPr>
+        <w:pStyle w:val="Code"/>
+        <w:numPr>
+          <w:ilvl w:val="0"/>
+          <w:numId w:val="0"/>
+        </w:numPr>
+        <w:ind w:left="720"/>
+        <w:rPr>
+          <w:rStyle w:val="Hyperlink"/>
+          <w:color w:val="auto"/>
+          <w:u w:val="none"/>
+        </w:rPr>
+      </w:pPr>
+      <w:r>
+        <w:rPr>
+          <w:rStyle w:val="Hyperlink"/>
+          <w:color w:val="auto"/>
+          <w:u w:val="none"/>
+        </w:rPr>
+        <w:drawing>
+          <wp:inline distT="0" distB="0" distL="0" distR="0" wp14:anchorId="466619A3" wp14:editId="712F7097">
+            <wp:extent cx="2604099" cy="1714500"/>
+            <wp:effectExtent l="0" t="0" r="6350" b="0"/>
+            <wp:docPr id="2" name="Grafik 2" descr="Ein Bild, das Screenshot, Diagramm enthält.&#10;&#10;Automatisch generierte Beschreibung"/>
+            <wp:cNvGraphicFramePr>
+              <a:graphicFrameLocks xmlns:a="http://schemas.openxmlformats.org/drawingml/2006/main" noChangeAspect="1"/>
+            </wp:cNvGraphicFramePr>
+            <a:graphic xmlns:a="http://schemas.openxmlformats.org/drawingml/2006/main">
+              <a:graphicData uri="http://schemas.openxmlformats.org/drawingml/2006/picture">
+                <pic:pic xmlns:pic="http://schemas.openxmlformats.org/drawingml/2006/picture">
+                  <pic:nvPicPr>
+                    <pic:cNvPr id="2" name="Grafik 2" descr="Ein Bild, das Screenshot, Diagramm enthält.&#10;&#10;Automatisch generierte Beschreibung"/>
+                    <pic:cNvPicPr/>
+                  </pic:nvPicPr>
+                  <pic:blipFill rotWithShape="1">
+                    <a:blip r:embed="rId12"/>
+                    <a:srcRect l="39245"/>
+                    <a:stretch/>
+                  </pic:blipFill>
+                  <pic:spPr bwMode="auto">
+                    <a:xfrm>
+                      <a:off x="0" y="0"/>
+                      <a:ext cx="2604462" cy="1714739"/>
+                    </a:xfrm>
+                    <a:prstGeom prst="rect">
+                      <a:avLst/>
+                    </a:prstGeom>
+                    <a:ln>
+                      <a:noFill/>
+                    </a:ln>
+                    <a:extLst>
+                      <a:ext uri="{53640926-AAD7-44D8-BBD7-CCE9431645EC}">
+                        <a14:shadowObscured xmlns:a14="http://schemas.microsoft.com/office/drawing/2010/main"/>
+                      </a:ext>
+                    </a:extLst>
+                  </pic:spPr>
+                </pic:pic>
+              </a:graphicData>
+            </a:graphic>
+          </wp:inline>
+        </w:drawing>
+      </w:r>
+    </w:p>
+    <w:p>
+      <w:pPr>
+        <w:pStyle w:val="Textkrper"/>
         <w:numPr>
           <w:ilvl w:val="0"/>
           <w:numId w:val="38"/>
@@ -136,6 +279,9 @@
         </w:tabs>
         <w:jc w:val="left"/>
         <w:rPr>
+          <w:rStyle w:val="Hyperlink"/>
+          <w:color w:val="auto"/>
+          <w:u w:val="none"/>
           <w:lang w:val="en-GB"/>
         </w:rPr>
       </w:pPr>
@@ -149,9 +295,24 @@
         <w:t>Save DEM in the rhino document that it will be used to produce the dams.</w:t>
       </w:r>
     </w:p>
+    <w:p>
+      <w:pPr>
+        <w:pStyle w:val="Textkrper"/>
+        <w:tabs>
+          <w:tab w:val="left" w:pos="480"/>
+        </w:tabs>
+        <w:jc w:val="left"/>
+        <w:rPr>
+          <w:rStyle w:val="Hyperlink"/>
+          <w:color w:val="auto"/>
+          <w:u w:val="none"/>
+          <w:lang w:val="en-GB"/>
+        </w:rPr>
+      </w:pPr>
+    </w:p>
     <w:sectPr>
-      <w:headerReference w:type="default" r:id="rId12"/>
-      <w:footerReference w:type="default" r:id="rId13"/>
+      <w:headerReference w:type="default" r:id="rId13"/>
+      <w:footerReference w:type="default" r:id="rId14"/>
       <w:pgSz w:w="11906" w:h="16838" w:code="9"/>
       <w:pgMar w:top="2041" w:right="964" w:bottom="1304" w:left="1503" w:header="737" w:footer="680" w:gutter="0"/>
       <w:cols w:space="720"/>
@@ -190,7 +351,7 @@
 <w:ftr xmlns:wpc="http://schemas.microsoft.com/office/word/2010/wordprocessingCanvas" xmlns:cx="http://schemas.microsoft.com/office/drawing/2014/chartex" xmlns:cx1="http://schemas.microsoft.com/office/drawing/2015/9/8/chartex" xmlns:cx2="http://schemas.microsoft.com/office/drawing/2015/10/21/chartex" xmlns:cx3="http://schemas.microsoft.com/office/drawing/2016/5/9/chartex" xmlns:cx4="http://schemas.microsoft.com/office/drawing/2016/5/10/chartex" xmlns:cx5="http://schemas.microsoft.com/office/drawing/2016/5/11/chartex" xmlns:cx6="http://schemas.microsoft.com/office/drawing/2016/5/12/chartex" xmlns:cx7="http://schemas.microsoft.com/office/drawing/2016/5/13/chartex" xmlns:cx8="http://schemas.microsoft.com/office/drawing/2016/5/14/chartex" xmlns:mc="http://schemas.openxmlformats.org/markup-compatibility/2006" xmlns:aink="http://schemas.microsoft.com/office/drawing/2016/ink" xmlns:am3d="http://schemas.microsoft.com/office/drawing/2017/model3d" xmlns:o="urn:schemas-microsoft-com:office:office" xmlns:oel="http://schemas.microsoft.com/office/2019/extlst" xmlns:r="http://schemas.openxmlformats.org/officeDocument/2006/relationships" xmlns:m="http://schemas.openxmlformats.org/officeDocument/2006/math" xmlns:v="urn:schemas-microsoft-com:vml" xmlns:wp14="http://schemas.microsoft.com/office/word/2010/wordprocessingDrawing" xmlns:wp="http://schemas.openxmlformats.org/drawingml/2006/wordprocessingDrawing" xmlns:w10="urn:schemas-microsoft-com:office:word" xmlns:w="http://schemas.openxmlformats.org/wordprocessingml/2006/main" xmlns:w14="http://schemas.microsoft.com/office/word/2010/wordml" xmlns:w15="http://schemas.microsoft.com/office/word/2012/wordml" xmlns:w16cex="http://schemas.microsoft.com/office/word/2018/wordml/cex" xmlns:w16cid="http://schemas.microsoft.com/office/word/2016/wordml/cid" xmlns:w16="http://schemas.microsoft.com/office/word/2018/wordml" xmlns:w16du="http://schemas.microsoft.com/office/word/2023/wordml/word16du" xmlns:w16sdtdh="http://schemas.microsoft.com/office/word/2020/wordml/sdtdatahash" xmlns:w16se="http://schemas.microsoft.com/office/word/2015/wordml/symex" xmlns:wpg="http://schemas.microsoft.com/office/word/2010/wordprocessingGroup" xmlns:wpi="http://schemas.microsoft.com/office/word/2010/wordprocessingInk" xmlns:wne="http://schemas.microsoft.com/office/word/2006/wordml" xmlns:wps="http://schemas.microsoft.com/office/word/2010/wordprocessingShape" mc:Ignorable="w14 w15 w16se w16cid w16 w16cex w16sdtdh wp14">
   <w:p>
     <w:pPr>
-      <w:pStyle w:val="Footer"/>
+      <w:pStyle w:val="Fuzeile"/>
       <w:tabs>
         <w:tab w:val="clear" w:pos="9526"/>
         <w:tab w:val="right" w:pos="9441"/>
@@ -337,7 +498,7 @@
         </w:tcPr>
         <w:p>
           <w:pPr>
-            <w:pStyle w:val="Header"/>
+            <w:pStyle w:val="Kopfzeile"/>
           </w:pPr>
         </w:p>
       </w:tc>
@@ -349,7 +510,7 @@
         </w:tcPr>
         <w:p>
           <w:pPr>
-            <w:pStyle w:val="Header"/>
+            <w:pStyle w:val="Kopfzeile"/>
           </w:pPr>
           <w:r>
             <w:t>2</w:t>
@@ -369,7 +530,7 @@
   </w:tbl>
   <w:p>
     <w:pPr>
-      <w:pStyle w:val="Header"/>
+      <w:pStyle w:val="Kopfzeile"/>
     </w:pPr>
     <w:r>
       <w:rPr>
@@ -572,7 +733,7 @@
     <w:lvl w:ilvl="0">
       <w:start w:val="1"/>
       <w:numFmt w:val="bullet"/>
-      <w:pStyle w:val="ListBullet2"/>
+      <w:pStyle w:val="Aufzhlungszeichen2"/>
       <w:lvlText w:val="-"/>
       <w:lvlJc w:val="left"/>
       <w:pPr>
@@ -630,7 +791,7 @@
     <w:lvl w:ilvl="0">
       <w:start w:val="1"/>
       <w:numFmt w:val="decimal"/>
-      <w:pStyle w:val="Heading1"/>
+      <w:pStyle w:val="berschrift1"/>
       <w:lvlText w:val="%1"/>
       <w:lvlJc w:val="left"/>
       <w:pPr>
@@ -650,7 +811,7 @@
     <w:lvl w:ilvl="1">
       <w:start w:val="1"/>
       <w:numFmt w:val="decimal"/>
-      <w:pStyle w:val="Heading2"/>
+      <w:pStyle w:val="berschrift2"/>
       <w:lvlText w:val="%1.%2"/>
       <w:lvlJc w:val="left"/>
       <w:pPr>
@@ -670,7 +831,7 @@
     <w:lvl w:ilvl="2">
       <w:start w:val="1"/>
       <w:numFmt w:val="decimal"/>
-      <w:pStyle w:val="Heading3"/>
+      <w:pStyle w:val="berschrift3"/>
       <w:lvlText w:val="%1.%2.%3"/>
       <w:lvlJc w:val="left"/>
       <w:pPr>
@@ -1062,7 +1223,7 @@
     <w:lvl w:ilvl="0">
       <w:start w:val="1"/>
       <w:numFmt w:val="bullet"/>
-      <w:pStyle w:val="ListBullet"/>
+      <w:pStyle w:val="Aufzhlungszeichen"/>
       <w:lvlText w:val="&gt;"/>
       <w:lvlJc w:val="left"/>
       <w:pPr>
@@ -1873,7 +2034,7 @@
     <w:lsdException w:name="Unresolved Mention" w:semiHidden="1" w:unhideWhenUsed="1"/>
     <w:lsdException w:name="Smart Link" w:semiHidden="1" w:unhideWhenUsed="1"/>
   </w:latentStyles>
-  <w:style w:type="paragraph" w:default="1" w:styleId="Normal">
+  <w:style w:type="paragraph" w:default="1" w:styleId="Standard">
     <w:name w:val="Normal"/>
     <w:rsid w:val="005F15C1"/>
     <w:pPr>
@@ -1884,10 +2045,10 @@
       <w:kern w:val="20"/>
     </w:rPr>
   </w:style>
-  <w:style w:type="paragraph" w:styleId="Heading1">
+  <w:style w:type="paragraph" w:styleId="berschrift1">
     <w:name w:val="heading 1"/>
-    <w:basedOn w:val="Normal"/>
-    <w:next w:val="BodyText"/>
+    <w:basedOn w:val="Standard"/>
+    <w:next w:val="Textkrper"/>
     <w:qFormat/>
     <w:rsid w:val="0019198A"/>
     <w:pPr>
@@ -1905,10 +2066,10 @@
       <w:lang w:val="en-US"/>
     </w:rPr>
   </w:style>
-  <w:style w:type="paragraph" w:styleId="Heading2">
+  <w:style w:type="paragraph" w:styleId="berschrift2">
     <w:name w:val="heading 2"/>
-    <w:basedOn w:val="Heading1"/>
-    <w:next w:val="BodyText"/>
+    <w:basedOn w:val="berschrift1"/>
+    <w:next w:val="Textkrper"/>
     <w:qFormat/>
     <w:rsid w:val="00707ACD"/>
     <w:pPr>
@@ -1923,10 +2084,10 @@
       <w:sz w:val="22"/>
     </w:rPr>
   </w:style>
-  <w:style w:type="paragraph" w:styleId="Heading3">
+  <w:style w:type="paragraph" w:styleId="berschrift3">
     <w:name w:val="heading 3"/>
-    <w:basedOn w:val="Heading1"/>
-    <w:next w:val="BodyText"/>
+    <w:basedOn w:val="berschrift1"/>
+    <w:next w:val="Textkrper"/>
     <w:qFormat/>
     <w:rsid w:val="00707ACD"/>
     <w:pPr>
@@ -1941,13 +2102,13 @@
       <w:sz w:val="22"/>
     </w:rPr>
   </w:style>
-  <w:style w:type="character" w:default="1" w:styleId="DefaultParagraphFont">
+  <w:style w:type="character" w:default="1" w:styleId="Absatz-Standardschriftart">
     <w:name w:val="Default Paragraph Font"/>
     <w:uiPriority w:val="1"/>
     <w:semiHidden/>
     <w:unhideWhenUsed/>
   </w:style>
-  <w:style w:type="table" w:default="1" w:styleId="TableNormal">
+  <w:style w:type="table" w:default="1" w:styleId="NormaleTabelle">
     <w:name w:val="Normal Table"/>
     <w:uiPriority w:val="99"/>
     <w:semiHidden/>
@@ -1962,15 +2123,15 @@
       </w:tblCellMar>
     </w:tblPr>
   </w:style>
-  <w:style w:type="numbering" w:default="1" w:styleId="NoList">
+  <w:style w:type="numbering" w:default="1" w:styleId="KeineListe">
     <w:name w:val="No List"/>
     <w:uiPriority w:val="99"/>
     <w:semiHidden/>
     <w:unhideWhenUsed/>
   </w:style>
-  <w:style w:type="paragraph" w:styleId="ListBullet">
+  <w:style w:type="paragraph" w:styleId="Aufzhlungszeichen">
     <w:name w:val="List Bullet"/>
-    <w:basedOn w:val="Normal"/>
+    <w:basedOn w:val="Standard"/>
     <w:qFormat/>
     <w:rsid w:val="00510CF7"/>
     <w:pPr>
@@ -1988,7 +2149,7 @@
   </w:style>
   <w:style w:type="paragraph" w:customStyle="1" w:styleId="Aufzhlungszeichen1">
     <w:name w:val="Aufzählungszeichen 1"/>
-    <w:basedOn w:val="Normal"/>
+    <w:basedOn w:val="Standard"/>
     <w:rsid w:val="00707ACD"/>
     <w:pPr>
       <w:numPr>
@@ -2002,7 +2163,7 @@
   </w:style>
   <w:style w:type="paragraph" w:customStyle="1" w:styleId="TabAufzhlungszeichen">
     <w:name w:val="Tab_Aufzählungszeichen"/>
-    <w:basedOn w:val="Normal"/>
+    <w:basedOn w:val="Standard"/>
     <w:rsid w:val="00707ACD"/>
     <w:pPr>
       <w:numPr>
@@ -2015,10 +2176,10 @@
       <w:sz w:val="18"/>
     </w:rPr>
   </w:style>
-  <w:style w:type="paragraph" w:styleId="BodyText">
+  <w:style w:type="paragraph" w:styleId="Textkrper">
     <w:name w:val="Body Text"/>
-    <w:basedOn w:val="Normal"/>
-    <w:link w:val="BodyTextChar"/>
+    <w:basedOn w:val="Standard"/>
+    <w:link w:val="TextkrperZchn"/>
     <w:qFormat/>
     <w:rsid w:val="0019198A"/>
     <w:pPr>
@@ -2032,7 +2193,7 @@
   </w:style>
   <w:style w:type="paragraph" w:customStyle="1" w:styleId="Textkrper-Einzug">
     <w:name w:val="Textkörper-Einzug"/>
-    <w:basedOn w:val="BodyText"/>
+    <w:basedOn w:val="Textkrper"/>
     <w:rsid w:val="00707ACD"/>
     <w:pPr>
       <w:ind w:left="284"/>
@@ -2040,15 +2201,15 @@
   </w:style>
   <w:style w:type="paragraph" w:customStyle="1" w:styleId="Textkrper-Einzug1">
     <w:name w:val="Textkörper-Einzug 1"/>
-    <w:basedOn w:val="BodyText"/>
+    <w:basedOn w:val="Textkrper"/>
     <w:rsid w:val="00707ACD"/>
     <w:pPr>
       <w:ind w:left="567"/>
     </w:pPr>
   </w:style>
-  <w:style w:type="paragraph" w:styleId="Header">
+  <w:style w:type="paragraph" w:styleId="Kopfzeile">
     <w:name w:val="header"/>
-    <w:basedOn w:val="Normal"/>
+    <w:basedOn w:val="Standard"/>
     <w:rsid w:val="005F15C1"/>
     <w:pPr>
       <w:spacing w:line="240" w:lineRule="exact"/>
@@ -2058,9 +2219,9 @@
       <w:sz w:val="18"/>
     </w:rPr>
   </w:style>
-  <w:style w:type="paragraph" w:styleId="Footer">
+  <w:style w:type="paragraph" w:styleId="Fuzeile">
     <w:name w:val="footer"/>
-    <w:basedOn w:val="Normal"/>
+    <w:basedOn w:val="Standard"/>
     <w:rsid w:val="005F15C1"/>
     <w:pPr>
       <w:tabs>
@@ -2078,7 +2239,7 @@
   </w:style>
   <w:style w:type="paragraph" w:customStyle="1" w:styleId="TabTextkrper">
     <w:name w:val="Tab_Textkörper"/>
-    <w:basedOn w:val="Normal"/>
+    <w:basedOn w:val="Standard"/>
     <w:rsid w:val="00707ACD"/>
     <w:pPr>
       <w:spacing w:line="260" w:lineRule="exact"/>
@@ -2090,7 +2251,7 @@
   </w:style>
   <w:style w:type="paragraph" w:customStyle="1" w:styleId="Pfad">
     <w:name w:val="Pfad"/>
-    <w:basedOn w:val="Normal"/>
+    <w:basedOn w:val="Standard"/>
     <w:rsid w:val="005F15C1"/>
     <w:pPr>
       <w:spacing w:line="240" w:lineRule="auto"/>
@@ -2100,10 +2261,10 @@
       <w:sz w:val="10"/>
     </w:rPr>
   </w:style>
-  <w:style w:type="paragraph" w:styleId="Title">
+  <w:style w:type="paragraph" w:styleId="Titel">
     <w:name w:val="Title"/>
-    <w:basedOn w:val="Normal"/>
-    <w:next w:val="BodyText"/>
+    <w:basedOn w:val="Standard"/>
+    <w:next w:val="Textkrper"/>
     <w:qFormat/>
     <w:rsid w:val="0019198A"/>
     <w:pPr>
@@ -2117,10 +2278,10 @@
       <w:lang w:val="en-US"/>
     </w:rPr>
   </w:style>
-  <w:style w:type="paragraph" w:styleId="Subtitle">
+  <w:style w:type="paragraph" w:styleId="Untertitel">
     <w:name w:val="Subtitle"/>
-    <w:basedOn w:val="BodyText"/>
-    <w:next w:val="BodyText"/>
+    <w:basedOn w:val="Textkrper"/>
+    <w:next w:val="Textkrper"/>
     <w:qFormat/>
     <w:rsid w:val="006A3EB0"/>
     <w:pPr>
@@ -2133,7 +2294,7 @@
   </w:style>
   <w:style w:type="paragraph" w:customStyle="1" w:styleId="TabTitel">
     <w:name w:val="Tab_Titel"/>
-    <w:basedOn w:val="Normal"/>
+    <w:basedOn w:val="Standard"/>
     <w:rsid w:val="00707ACD"/>
     <w:pPr>
       <w:spacing w:line="240" w:lineRule="exact"/>
@@ -2144,9 +2305,9 @@
       <w:sz w:val="18"/>
     </w:rPr>
   </w:style>
-  <w:style w:type="paragraph" w:styleId="ListBullet2">
+  <w:style w:type="paragraph" w:styleId="Aufzhlungszeichen2">
     <w:name w:val="List Bullet 2"/>
-    <w:basedOn w:val="Normal"/>
+    <w:basedOn w:val="Standard"/>
     <w:rsid w:val="00707ACD"/>
     <w:pPr>
       <w:numPr>
@@ -2158,27 +2319,27 @@
       <w:kern w:val="0"/>
     </w:rPr>
   </w:style>
-  <w:style w:type="paragraph" w:styleId="BodyTextIndent2">
+  <w:style w:type="paragraph" w:styleId="Textkrper-Einzug2">
     <w:name w:val="Body Text Indent 2"/>
-    <w:basedOn w:val="BodyText"/>
-    <w:link w:val="BodyTextIndent2Char"/>
+    <w:basedOn w:val="Textkrper"/>
+    <w:link w:val="Textkrper-Einzug2Zchn"/>
     <w:rsid w:val="00707ACD"/>
     <w:pPr>
       <w:ind w:left="851"/>
     </w:pPr>
   </w:style>
-  <w:style w:type="character" w:customStyle="1" w:styleId="BodyTextIndent2Char">
-    <w:name w:val="Body Text Indent 2 Char"/>
-    <w:link w:val="BodyTextIndent2"/>
+  <w:style w:type="character" w:customStyle="1" w:styleId="Textkrper-Einzug2Zchn">
+    <w:name w:val="Textkörper-Einzug 2 Zchn"/>
+    <w:link w:val="Textkrper-Einzug2"/>
     <w:rsid w:val="00707ACD"/>
     <w:rPr>
       <w:rFonts w:ascii="Arial" w:hAnsi="Arial"/>
     </w:rPr>
   </w:style>
-  <w:style w:type="paragraph" w:styleId="BalloonText">
+  <w:style w:type="paragraph" w:styleId="Sprechblasentext">
     <w:name w:val="Balloon Text"/>
-    <w:basedOn w:val="Normal"/>
-    <w:link w:val="BalloonTextChar"/>
+    <w:basedOn w:val="Standard"/>
+    <w:link w:val="SprechblasentextZchn"/>
     <w:uiPriority w:val="99"/>
     <w:semiHidden/>
     <w:unhideWhenUsed/>
@@ -2192,10 +2353,10 @@
       <w:szCs w:val="16"/>
     </w:rPr>
   </w:style>
-  <w:style w:type="character" w:customStyle="1" w:styleId="BalloonTextChar">
-    <w:name w:val="Balloon Text Char"/>
-    <w:basedOn w:val="DefaultParagraphFont"/>
-    <w:link w:val="BalloonText"/>
+  <w:style w:type="character" w:customStyle="1" w:styleId="SprechblasentextZchn">
+    <w:name w:val="Sprechblasentext Zchn"/>
+    <w:basedOn w:val="Absatz-Standardschriftart"/>
+    <w:link w:val="Sprechblasentext"/>
     <w:uiPriority w:val="99"/>
     <w:semiHidden/>
     <w:rsid w:val="00A528DD"/>
@@ -2208,7 +2369,7 @@
   </w:style>
   <w:style w:type="character" w:styleId="Hyperlink">
     <w:name w:val="Hyperlink"/>
-    <w:basedOn w:val="DefaultParagraphFont"/>
+    <w:basedOn w:val="Absatz-Standardschriftart"/>
     <w:uiPriority w:val="99"/>
     <w:unhideWhenUsed/>
     <w:rsid w:val="00B97D30"/>
@@ -2217,9 +2378,9 @@
       <w:u w:val="single"/>
     </w:rPr>
   </w:style>
-  <w:style w:type="character" w:styleId="UnresolvedMention">
+  <w:style w:type="character" w:styleId="NichtaufgelsteErwhnung">
     <w:name w:val="Unresolved Mention"/>
-    <w:basedOn w:val="DefaultParagraphFont"/>
+    <w:basedOn w:val="Absatz-Standardschriftart"/>
     <w:uiPriority w:val="99"/>
     <w:semiHidden/>
     <w:unhideWhenUsed/>
@@ -2229,9 +2390,9 @@
       <w:shd w:val="clear" w:color="auto" w:fill="E1DFDD"/>
     </w:rPr>
   </w:style>
-  <w:style w:type="table" w:styleId="TableGrid">
+  <w:style w:type="table" w:styleId="Tabellenraster">
     <w:name w:val="Table Grid"/>
-    <w:basedOn w:val="TableNormal"/>
+    <w:basedOn w:val="NormaleTabelle"/>
     <w:uiPriority w:val="59"/>
     <w:rsid w:val="00B97D30"/>
     <w:tblPr>
@@ -2247,7 +2408,7 @@
   </w:style>
   <w:style w:type="paragraph" w:customStyle="1" w:styleId="Code">
     <w:name w:val="Code"/>
-    <w:basedOn w:val="BodyText"/>
+    <w:basedOn w:val="Textkrper"/>
     <w:link w:val="CodeChar"/>
     <w:qFormat/>
     <w:rsid w:val="00225E46"/>
@@ -2264,10 +2425,10 @@
       <w:lang w:val="en-GB"/>
     </w:rPr>
   </w:style>
-  <w:style w:type="paragraph" w:styleId="HTMLPreformatted">
+  <w:style w:type="paragraph" w:styleId="HTMLVorformatiert">
     <w:name w:val="HTML Preformatted"/>
-    <w:basedOn w:val="Normal"/>
-    <w:link w:val="HTMLPreformattedChar"/>
+    <w:basedOn w:val="Standard"/>
+    <w:link w:val="HTMLVorformatiertZchn"/>
     <w:uiPriority w:val="99"/>
     <w:semiHidden/>
     <w:unhideWhenUsed/>
@@ -2299,10 +2460,10 @@
       <w:lang w:val="fr-CH" w:eastAsia="fr-CH"/>
     </w:rPr>
   </w:style>
-  <w:style w:type="character" w:customStyle="1" w:styleId="BodyTextChar">
-    <w:name w:val="Body Text Char"/>
-    <w:basedOn w:val="DefaultParagraphFont"/>
-    <w:link w:val="BodyText"/>
+  <w:style w:type="character" w:customStyle="1" w:styleId="TextkrperZchn">
+    <w:name w:val="Textkörper Zchn"/>
+    <w:basedOn w:val="Absatz-Standardschriftart"/>
+    <w:link w:val="Textkrper"/>
     <w:rsid w:val="00225E46"/>
     <w:rPr>
       <w:rFonts w:ascii="Arial" w:hAnsi="Arial"/>
@@ -2311,7 +2472,7 @@
   </w:style>
   <w:style w:type="character" w:customStyle="1" w:styleId="CodeChar">
     <w:name w:val="Code Char"/>
-    <w:basedOn w:val="BodyTextChar"/>
+    <w:basedOn w:val="TextkrperZchn"/>
     <w:link w:val="Code"/>
     <w:rsid w:val="00225E46"/>
     <w:rPr>
@@ -2319,10 +2480,10 @@
       <w:lang w:val="en-GB"/>
     </w:rPr>
   </w:style>
-  <w:style w:type="character" w:customStyle="1" w:styleId="HTMLPreformattedChar">
-    <w:name w:val="HTML Preformatted Char"/>
-    <w:basedOn w:val="DefaultParagraphFont"/>
-    <w:link w:val="HTMLPreformatted"/>
+  <w:style w:type="character" w:customStyle="1" w:styleId="HTMLVorformatiertZchn">
+    <w:name w:val="HTML Vorformatiert Zchn"/>
+    <w:basedOn w:val="Absatz-Standardschriftart"/>
+    <w:link w:val="HTMLVorformatiert"/>
     <w:uiPriority w:val="99"/>
     <w:semiHidden/>
     <w:rsid w:val="00225E46"/>
@@ -2333,7 +2494,7 @@
   </w:style>
   <w:style w:type="character" w:styleId="HTMLCode">
     <w:name w:val="HTML Code"/>
-    <w:basedOn w:val="DefaultParagraphFont"/>
+    <w:basedOn w:val="Absatz-Standardschriftart"/>
     <w:uiPriority w:val="99"/>
     <w:semiHidden/>
     <w:unhideWhenUsed/>
@@ -2344,9 +2505,9 @@
       <w:szCs w:val="20"/>
     </w:rPr>
   </w:style>
-  <w:style w:type="table" w:styleId="PlainTable2">
+  <w:style w:type="table" w:styleId="EinfacheTabelle2">
     <w:name w:val="Plain Table 2"/>
-    <w:basedOn w:val="TableNormal"/>
+    <w:basedOn w:val="NormaleTabelle"/>
     <w:uiPriority w:val="42"/>
     <w:rsid w:val="002C1E92"/>
     <w:tblPr>
@@ -2421,10 +2582,10 @@
       </w:tcPr>
     </w:tblStylePr>
   </w:style>
-  <w:style w:type="paragraph" w:styleId="Caption">
+  <w:style w:type="paragraph" w:styleId="Beschriftung">
     <w:name w:val="caption"/>
-    <w:basedOn w:val="Normal"/>
-    <w:next w:val="Normal"/>
+    <w:basedOn w:val="Standard"/>
+    <w:next w:val="Standard"/>
     <w:uiPriority w:val="35"/>
     <w:unhideWhenUsed/>
     <w:qFormat/>
@@ -2440,9 +2601,9 @@
       <w:szCs w:val="18"/>
     </w:rPr>
   </w:style>
-  <w:style w:type="character" w:styleId="FollowedHyperlink">
+  <w:style w:type="character" w:styleId="BesuchterLink">
     <w:name w:val="FollowedHyperlink"/>
-    <w:basedOn w:val="DefaultParagraphFont"/>
+    <w:basedOn w:val="Absatz-Standardschriftart"/>
     <w:uiPriority w:val="99"/>
     <w:semiHidden/>
     <w:unhideWhenUsed/>
@@ -2741,6 +2902,15 @@
 </file>
 
 <file path=customXml/item1.xml><?xml version="1.0" encoding="utf-8"?>
+<?mso-contentType ?>
+<FormTemplates xmlns="http://schemas.microsoft.com/sharepoint/v3/contenttype/forms">
+  <Display>DocumentLibraryForm</Display>
+  <Edit>DocumentLibraryForm</Edit>
+  <New>DocumentLibraryForm</New>
+</FormTemplates>
+</file>
+
+<file path=customXml/item2.xml><?xml version="1.0" encoding="utf-8"?>
 <p:properties xmlns:p="http://schemas.microsoft.com/office/2006/metadata/properties" xmlns:xsi="http://www.w3.org/2001/XMLSchema-instance" xmlns:pc="http://schemas.microsoft.com/office/infopath/2007/PartnerControls">
   <documentManagement>
     <TaxCatchAll xmlns="c426024c-edf3-48bb-a732-cf5618901716" xsi:nil="true"/>
@@ -2751,16 +2921,11 @@
 </p:properties>
 </file>
 
-<file path=customXml/item2.xml><?xml version="1.0" encoding="utf-8"?>
-<?mso-contentType ?>
-<FormTemplates xmlns="http://schemas.microsoft.com/sharepoint/v3/contenttype/forms">
-  <Display>DocumentLibraryForm</Display>
-  <Edit>DocumentLibraryForm</Edit>
-  <New>DocumentLibraryForm</New>
-</FormTemplates>
+<file path=customXml/item3.xml><?xml version="1.0" encoding="utf-8"?>
+<b:Sources xmlns:b="http://schemas.openxmlformats.org/officeDocument/2006/bibliography" xmlns="http://schemas.openxmlformats.org/officeDocument/2006/bibliography" SelectedStyle="\APA.XSL" StyleName="APA Fifth Edition"/>
 </file>
 
-<file path=customXml/item3.xml><?xml version="1.0" encoding="utf-8"?>
+<file path=customXml/item4.xml><?xml version="1.0" encoding="utf-8"?>
 <ct:contentTypeSchema xmlns:ct="http://schemas.microsoft.com/office/2006/metadata/contentType" xmlns:ma="http://schemas.microsoft.com/office/2006/metadata/properties/metaAttributes" ct:_="" ma:_="" ma:contentTypeName="Document" ma:contentTypeID="0x010100B1625A12FA3F3A4B9F30CF555A23D7B0" ma:contentTypeVersion="9" ma:contentTypeDescription="Crée un document." ma:contentTypeScope="" ma:versionID="9e9f03dd6a91ca88796793de089ceb15">
   <xsd:schema xmlns:xsd="http://www.w3.org/2001/XMLSchema" xmlns:xs="http://www.w3.org/2001/XMLSchema" xmlns:p="http://schemas.microsoft.com/office/2006/metadata/properties" xmlns:ns2="7f85e78d-59bb-4374-bf78-123ec969484d" xmlns:ns3="c426024c-edf3-48bb-a732-cf5618901716" targetNamespace="http://schemas.microsoft.com/office/2006/metadata/properties" ma:root="true" ma:fieldsID="252975f4adb3521483c46f0ab50571bf" ns2:_="" ns3:_="">
     <xsd:import namespace="7f85e78d-59bb-4374-bf78-123ec969484d"/>
@@ -2943,11 +3108,15 @@
 </ct:contentTypeSchema>
 </file>
 
-<file path=customXml/item4.xml><?xml version="1.0" encoding="utf-8"?>
-<b:Sources xmlns:b="http://schemas.openxmlformats.org/officeDocument/2006/bibliography" xmlns="http://schemas.openxmlformats.org/officeDocument/2006/bibliography" SelectedStyle="\APA.XSL" StyleName="APA Fifth Edition"/>
+<file path=customXml/itemProps1.xml><?xml version="1.0" encoding="utf-8"?>
+<ds:datastoreItem xmlns:ds="http://schemas.openxmlformats.org/officeDocument/2006/customXml" ds:itemID="{F431F899-3370-4CF2-AD3B-2FC850243ED0}">
+  <ds:schemaRefs>
+    <ds:schemaRef ds:uri="http://schemas.microsoft.com/sharepoint/v3/contenttype/forms"/>
+  </ds:schemaRefs>
+</ds:datastoreItem>
 </file>
 
-<file path=customXml/itemProps1.xml><?xml version="1.0" encoding="utf-8"?>
+<file path=customXml/itemProps2.xml><?xml version="1.0" encoding="utf-8"?>
 <ds:datastoreItem xmlns:ds="http://schemas.openxmlformats.org/officeDocument/2006/customXml" ds:itemID="{87D83B76-C04B-4A24-9CAF-5E4534450FA3}">
   <ds:schemaRefs>
     <ds:schemaRef ds:uri="http://schemas.microsoft.com/office/2006/metadata/properties"/>
@@ -2958,15 +3127,15 @@
 </ds:datastoreItem>
 </file>
 
-<file path=customXml/itemProps2.xml><?xml version="1.0" encoding="utf-8"?>
-<ds:datastoreItem xmlns:ds="http://schemas.openxmlformats.org/officeDocument/2006/customXml" ds:itemID="{F431F899-3370-4CF2-AD3B-2FC850243ED0}">
+<file path=customXml/itemProps3.xml><?xml version="1.0" encoding="utf-8"?>
+<ds:datastoreItem xmlns:ds="http://schemas.openxmlformats.org/officeDocument/2006/customXml" ds:itemID="{BB31FC54-1879-4B0A-97B1-8F26089528D3}">
   <ds:schemaRefs>
-    <ds:schemaRef ds:uri="http://schemas.microsoft.com/sharepoint/v3/contenttype/forms"/>
+    <ds:schemaRef ds:uri="http://schemas.openxmlformats.org/officeDocument/2006/bibliography"/>
   </ds:schemaRefs>
 </ds:datastoreItem>
 </file>
 
-<file path=customXml/itemProps3.xml><?xml version="1.0" encoding="utf-8"?>
+<file path=customXml/itemProps4.xml><?xml version="1.0" encoding="utf-8"?>
 <ds:datastoreItem xmlns:ds="http://schemas.openxmlformats.org/officeDocument/2006/customXml" ds:itemID="{ADAB2FB9-8B38-46DF-A1B2-D312D6098871}">
   <ds:schemaRefs>
     <ds:schemaRef ds:uri="http://schemas.microsoft.com/office/2006/metadata/contentType"/>
@@ -2983,12 +3152,4 @@
     <ds:schemaRef ds:uri="http://schemas.microsoft.com/internal/obd"/>
   </ds:schemaRefs>
 </ds:datastoreItem>
-</file>
-
-<file path=customXml/itemProps4.xml><?xml version="1.0" encoding="utf-8"?>
-<ds:datastoreItem xmlns:ds="http://schemas.openxmlformats.org/officeDocument/2006/customXml" ds:itemID="{BB31FC54-1879-4B0A-97B1-8F26089528D3}">
-  <ds:schemaRefs>
-    <ds:schemaRef ds:uri="http://schemas.openxmlformats.org/officeDocument/2006/bibliography"/>
-  </ds:schemaRefs>
-</ds:datastoreItem>
 </file>
</xml_diff>